<commit_message>
Articles about vision in general, what is the path in the brain for image recognition.
</commit_message>
<xml_diff>
--- a/Articles/Notes/Unsupervised neural network models of the ventral visual stream.docx
+++ b/Articles/Notes/Unsupervised neural network models of the ventral visual stream.docx
@@ -31,6 +31,403 @@
           <w:lang w:val="en-US"/>
         </w:rPr>
       </w:pPr>
+      <w:r>
+        <w:rPr>
+          <w:lang w:val="en-US"/>
+        </w:rPr>
+        <w:t>Typical neural network</w:t>
+      </w:r>
+      <w:r>
+        <w:rPr>
+          <w:lang w:val="en-US"/>
+        </w:rPr>
+        <w:t xml:space="preserve"> </w:t>
+      </w:r>
+      <w:r>
+        <w:rPr>
+          <w:lang w:val="en-US"/>
+        </w:rPr>
+        <w:t>models of the ventral stream are built via supervised training</w:t>
+      </w:r>
+      <w:r>
+        <w:rPr>
+          <w:lang w:val="en-US"/>
+        </w:rPr>
+        <w:t xml:space="preserve"> </w:t>
+      </w:r>
+      <w:r>
+        <w:rPr>
+          <w:lang w:val="en-US"/>
+        </w:rPr>
+        <w:t>methods</w:t>
+      </w:r>
+      <w:r>
+        <w:rPr>
+          <w:lang w:val="en-US"/>
+        </w:rPr>
+        <w:t xml:space="preserve"> </w:t>
+      </w:r>
+      <w:r>
+        <w:rPr>
+          <w:lang w:val="en-US"/>
+        </w:rPr>
+        <w:t>involving huge numbers of semantic labels. In particular,</w:t>
+      </w:r>
+      <w:r>
+        <w:rPr>
+          <w:lang w:val="en-US"/>
+        </w:rPr>
+        <w:t xml:space="preserve"> </w:t>
+      </w:r>
+      <w:r>
+        <w:rPr>
+          <w:lang w:val="en-US"/>
+        </w:rPr>
+        <w:t>today’s best models of visual cortex are trained on ImageNet,</w:t>
+      </w:r>
+      <w:r>
+        <w:rPr>
+          <w:lang w:val="en-US"/>
+        </w:rPr>
+        <w:t xml:space="preserve"> </w:t>
+      </w:r>
+      <w:r>
+        <w:rPr>
+          <w:lang w:val="en-US"/>
+        </w:rPr>
+        <w:t>a dataset that contains millions of category-labeled images organized</w:t>
+      </w:r>
+      <w:r>
+        <w:rPr>
+          <w:lang w:val="en-US"/>
+        </w:rPr>
+        <w:t xml:space="preserve"> </w:t>
+      </w:r>
+      <w:r>
+        <w:rPr>
+          <w:lang w:val="en-US"/>
+        </w:rPr>
+        <w:t>into thousands of categories</w:t>
+      </w:r>
+      <w:r>
+        <w:rPr>
+          <w:lang w:val="en-US"/>
+        </w:rPr>
+        <w:t>.</w:t>
+      </w:r>
+    </w:p>
+    <w:p>
+      <w:pPr>
+        <w:rPr>
+          <w:lang w:val="en-US"/>
+        </w:rPr>
+      </w:pPr>
+      <w:r>
+        <w:rPr>
+          <w:lang w:val="en-US"/>
+        </w:rPr>
+        <w:t>But, c</w:t>
+      </w:r>
+      <w:r>
+        <w:rPr>
+          <w:lang w:val="en-US"/>
+        </w:rPr>
+        <w:t>annot provide a correct explanation of</w:t>
+      </w:r>
+      <w:r>
+        <w:rPr>
+          <w:lang w:val="en-US"/>
+        </w:rPr>
+        <w:t xml:space="preserve"> </w:t>
+      </w:r>
+      <w:r>
+        <w:rPr>
+          <w:lang w:val="en-US"/>
+        </w:rPr>
+        <w:t>how such representations are learned in the first place</w:t>
+      </w:r>
+      <w:r>
+        <w:rPr>
+          <w:lang w:val="en-US"/>
+        </w:rPr>
+        <w:t>.</w:t>
+      </w:r>
+    </w:p>
+    <w:p>
+      <w:pPr>
+        <w:pStyle w:val="Paragraphedeliste"/>
+        <w:numPr>
+          <w:ilvl w:val="0"/>
+          <w:numId w:val="2"/>
+        </w:numPr>
+        <w:rPr>
+          <w:lang w:val="en-US"/>
+        </w:rPr>
+      </w:pPr>
+      <w:r>
+        <w:rPr>
+          <w:lang w:val="en-US"/>
+        </w:rPr>
+        <w:t xml:space="preserve">Here: </w:t>
+      </w:r>
+      <w:r>
+        <w:rPr>
+          <w:lang w:val="en-US"/>
+        </w:rPr>
+        <w:t>Identifying</w:t>
+      </w:r>
+      <w:r>
+        <w:rPr>
+          <w:lang w:val="en-US"/>
+        </w:rPr>
+        <w:t xml:space="preserve"> </w:t>
+      </w:r>
+      <w:r>
+        <w:rPr>
+          <w:lang w:val="en-US"/>
+        </w:rPr>
+        <w:t>unsupervised learning procedures that achieve good performance</w:t>
+      </w:r>
+      <w:r>
+        <w:rPr>
+          <w:lang w:val="en-US"/>
+        </w:rPr>
+        <w:t xml:space="preserve"> </w:t>
+      </w:r>
+      <w:r>
+        <w:rPr>
+          <w:lang w:val="en-US"/>
+        </w:rPr>
+        <w:t>on challenging sensory tasks and effective predictions</w:t>
+      </w:r>
+      <w:r>
+        <w:rPr>
+          <w:lang w:val="en-US"/>
+        </w:rPr>
+        <w:t xml:space="preserve"> </w:t>
+      </w:r>
+      <w:r>
+        <w:rPr>
+          <w:lang w:val="en-US"/>
+        </w:rPr>
+        <w:t>of neural responses in visual cortex would thus fill a major</w:t>
+      </w:r>
+      <w:r>
+        <w:rPr>
+          <w:lang w:val="en-US"/>
+        </w:rPr>
+        <w:t xml:space="preserve"> </w:t>
+      </w:r>
+      <w:r>
+        <w:rPr>
+          <w:lang w:val="en-US"/>
+        </w:rPr>
+        <w:t>explanatory gap</w:t>
+      </w:r>
+      <w:r>
+        <w:rPr>
+          <w:lang w:val="en-US"/>
+        </w:rPr>
+        <w:t>.</w:t>
+      </w:r>
+    </w:p>
+    <w:p>
+      <w:pPr>
+        <w:rPr>
+          <w:lang w:val="en-US"/>
+        </w:rPr>
+      </w:pPr>
+    </w:p>
+    <w:p>
+      <w:pPr>
+        <w:rPr>
+          <w:lang w:val="en-US"/>
+        </w:rPr>
+      </w:pPr>
+      <w:r>
+        <w:rPr>
+          <w:lang w:val="en-US"/>
+        </w:rPr>
+        <w:t>Contrastive methods:</w:t>
+      </w:r>
+    </w:p>
+    <w:p>
+      <w:pPr>
+        <w:pStyle w:val="Paragraphedeliste"/>
+        <w:numPr>
+          <w:ilvl w:val="0"/>
+          <w:numId w:val="3"/>
+        </w:numPr>
+        <w:rPr>
+          <w:lang w:val="en-US"/>
+        </w:rPr>
+      </w:pPr>
+      <w:r>
+        <w:rPr>
+          <w:lang w:val="en-US"/>
+        </w:rPr>
+        <w:t>Instance recognition (IR)</w:t>
+      </w:r>
+    </w:p>
+    <w:p>
+      <w:pPr>
+        <w:pStyle w:val="Paragraphedeliste"/>
+        <w:numPr>
+          <w:ilvl w:val="0"/>
+          <w:numId w:val="3"/>
+        </w:numPr>
+        <w:rPr>
+          <w:lang w:val="en-US"/>
+        </w:rPr>
+      </w:pPr>
+      <w:r>
+        <w:rPr>
+          <w:lang w:val="en-US"/>
+        </w:rPr>
+        <w:t>Contrastive Multiview coding (CMC)</w:t>
+      </w:r>
+    </w:p>
+    <w:p>
+      <w:pPr>
+        <w:pStyle w:val="Paragraphedeliste"/>
+        <w:numPr>
+          <w:ilvl w:val="0"/>
+          <w:numId w:val="3"/>
+        </w:numPr>
+        <w:rPr>
+          <w:lang w:val="en-US"/>
+        </w:rPr>
+      </w:pPr>
+      <w:r>
+        <w:rPr>
+          <w:lang w:val="en-US"/>
+        </w:rPr>
+        <w:t>Momentum contrast (MoCo)</w:t>
+      </w:r>
+    </w:p>
+    <w:p>
+      <w:pPr>
+        <w:pStyle w:val="Paragraphedeliste"/>
+        <w:numPr>
+          <w:ilvl w:val="0"/>
+          <w:numId w:val="3"/>
+        </w:numPr>
+        <w:rPr>
+          <w:lang w:val="en-US"/>
+        </w:rPr>
+      </w:pPr>
+      <w:r>
+        <w:rPr>
+          <w:lang w:val="en-US"/>
+        </w:rPr>
+        <w:t>Simple contrastive learning of representation (SimCLR)</w:t>
+      </w:r>
+    </w:p>
+    <w:p>
+      <w:pPr>
+        <w:pStyle w:val="Paragraphedeliste"/>
+        <w:numPr>
+          <w:ilvl w:val="0"/>
+          <w:numId w:val="3"/>
+        </w:numPr>
+        <w:rPr>
+          <w:lang w:val="en-US"/>
+        </w:rPr>
+      </w:pPr>
+      <w:r>
+        <w:rPr>
+          <w:lang w:val="en-US"/>
+        </w:rPr>
+        <w:t>Local aggregation (LA)</w:t>
+      </w:r>
+    </w:p>
+    <w:p>
+      <w:pPr>
+        <w:rPr>
+          <w:lang w:val="en-US"/>
+        </w:rPr>
+      </w:pPr>
+    </w:p>
+    <w:p>
+      <w:pPr>
+        <w:rPr>
+          <w:lang w:val="en-US"/>
+        </w:rPr>
+      </w:pPr>
+      <w:r>
+        <w:rPr>
+          <w:lang w:val="en-US"/>
+        </w:rPr>
+        <w:t>To evaluate these unsupervised learning algorithms: trained using ResNet18 network architecture.</w:t>
+      </w:r>
+    </w:p>
+    <w:p>
+      <w:pPr>
+        <w:rPr>
+          <w:lang w:val="en-US"/>
+        </w:rPr>
+      </w:pPr>
+    </w:p>
+    <w:p>
+      <w:pPr>
+        <w:rPr>
+          <w:lang w:val="en-US"/>
+        </w:rPr>
+      </w:pPr>
+      <w:r>
+        <w:rPr>
+          <w:lang w:val="en-US"/>
+        </w:rPr>
+        <w:t>Semi-supervised learning algorithm</w:t>
+      </w:r>
+      <w:r>
+        <w:rPr>
+          <w:lang w:val="en-US"/>
+        </w:rPr>
+        <w:t>s</w:t>
+      </w:r>
+      <w:r>
+        <w:rPr>
+          <w:lang w:val="en-US"/>
+        </w:rPr>
+        <w:t xml:space="preserve">: </w:t>
+      </w:r>
+    </w:p>
+    <w:p>
+      <w:pPr>
+        <w:pStyle w:val="Paragraphedeliste"/>
+        <w:numPr>
+          <w:ilvl w:val="0"/>
+          <w:numId w:val="3"/>
+        </w:numPr>
+        <w:rPr>
+          <w:lang w:val="en-US"/>
+        </w:rPr>
+      </w:pPr>
+      <w:r>
+        <w:rPr>
+          <w:lang w:val="en-US"/>
+        </w:rPr>
+        <w:t>Local label propagation (LLP)</w:t>
+      </w:r>
+    </w:p>
+    <w:p>
+      <w:pPr>
+        <w:pStyle w:val="Paragraphedeliste"/>
+        <w:numPr>
+          <w:ilvl w:val="0"/>
+          <w:numId w:val="3"/>
+        </w:numPr>
+        <w:rPr>
+          <w:lang w:val="en-US"/>
+        </w:rPr>
+      </w:pPr>
+      <w:r>
+        <w:rPr>
+          <w:lang w:val="en-US"/>
+        </w:rPr>
+        <w:t>Mean teacher (MT)</w:t>
+      </w:r>
     </w:p>
     <w:sectPr>
       <w:pgSz w:w="11906" w:h="16838"/>
@@ -40,6 +437,356 @@
     </w:sectPr>
   </w:body>
 </w:document>
+</file>
+
+<file path=word/numbering.xml><?xml version="1.0" encoding="utf-8"?>
+<w:numbering xmlns:wpc="http://schemas.microsoft.com/office/word/2010/wordprocessingCanvas" xmlns:cx="http://schemas.microsoft.com/office/drawing/2014/chartex" xmlns:cx1="http://schemas.microsoft.com/office/drawing/2015/9/8/chartex" xmlns:cx2="http://schemas.microsoft.com/office/drawing/2015/10/21/chartex" xmlns:cx3="http://schemas.microsoft.com/office/drawing/2016/5/9/chartex" xmlns:cx4="http://schemas.microsoft.com/office/drawing/2016/5/10/chartex" xmlns:cx5="http://schemas.microsoft.com/office/drawing/2016/5/11/chartex" xmlns:cx6="http://schemas.microsoft.com/office/drawing/2016/5/12/chartex" xmlns:cx7="http://schemas.microsoft.com/office/drawing/2016/5/13/chartex" xmlns:cx8="http://schemas.microsoft.com/office/drawing/2016/5/14/chartex" xmlns:mc="http://schemas.openxmlformats.org/markup-compatibility/2006" xmlns:aink="http://schemas.microsoft.com/office/drawing/2016/ink" xmlns:am3d="http://schemas.microsoft.com/office/drawing/2017/model3d" xmlns:o="urn:schemas-microsoft-com:office:office" xmlns:r="http://schemas.openxmlformats.org/officeDocument/2006/relationships" xmlns:m="http://schemas.openxmlformats.org/officeDocument/2006/math" xmlns:v="urn:schemas-microsoft-com:vml" xmlns:wp14="http://schemas.microsoft.com/office/word/2010/wordprocessingDrawing" xmlns:wp="http://schemas.openxmlformats.org/drawingml/2006/wordprocessingDrawing" xmlns:w10="urn:schemas-microsoft-com:office:word" xmlns:w="http://schemas.openxmlformats.org/wordprocessingml/2006/main" xmlns:w14="http://schemas.microsoft.com/office/word/2010/wordml" xmlns:w15="http://schemas.microsoft.com/office/word/2012/wordml" xmlns:w16cex="http://schemas.microsoft.com/office/word/2018/wordml/cex" xmlns:w16cid="http://schemas.microsoft.com/office/word/2016/wordml/cid" xmlns:w16="http://schemas.microsoft.com/office/word/2018/wordml" xmlns:w16se="http://schemas.microsoft.com/office/word/2015/wordml/symex" xmlns:wpg="http://schemas.microsoft.com/office/word/2010/wordprocessingGroup" xmlns:wpi="http://schemas.microsoft.com/office/word/2010/wordprocessingInk" xmlns:wne="http://schemas.microsoft.com/office/word/2006/wordml" xmlns:wps="http://schemas.microsoft.com/office/word/2010/wordprocessingShape" mc:Ignorable="w14 w15 w16se w16cid w16 w16cex wp14">
+  <w:abstractNum w:abstractNumId="0" w15:restartNumberingAfterBreak="0">
+    <w:nsid w:val="14390A82"/>
+    <w:multiLevelType w:val="hybridMultilevel"/>
+    <w:tmpl w:val="C2EEB188"/>
+    <w:lvl w:ilvl="0" w:tplc="10FCD14A">
+      <w:numFmt w:val="bullet"/>
+      <w:lvlText w:val=""/>
+      <w:lvlJc w:val="left"/>
+      <w:pPr>
+        <w:ind w:left="720" w:hanging="360"/>
+      </w:pPr>
+      <w:rPr>
+        <w:rFonts w:ascii="Wingdings" w:eastAsiaTheme="minorHAnsi" w:hAnsi="Wingdings" w:cstheme="minorBidi" w:hint="default"/>
+      </w:rPr>
+    </w:lvl>
+    <w:lvl w:ilvl="1" w:tplc="040C0003" w:tentative="1">
+      <w:start w:val="1"/>
+      <w:numFmt w:val="bullet"/>
+      <w:lvlText w:val="o"/>
+      <w:lvlJc w:val="left"/>
+      <w:pPr>
+        <w:ind w:left="1440" w:hanging="360"/>
+      </w:pPr>
+      <w:rPr>
+        <w:rFonts w:ascii="Courier New" w:hAnsi="Courier New" w:cs="Courier New" w:hint="default"/>
+      </w:rPr>
+    </w:lvl>
+    <w:lvl w:ilvl="2" w:tplc="040C0005" w:tentative="1">
+      <w:start w:val="1"/>
+      <w:numFmt w:val="bullet"/>
+      <w:lvlText w:val=""/>
+      <w:lvlJc w:val="left"/>
+      <w:pPr>
+        <w:ind w:left="2160" w:hanging="360"/>
+      </w:pPr>
+      <w:rPr>
+        <w:rFonts w:ascii="Wingdings" w:hAnsi="Wingdings" w:hint="default"/>
+      </w:rPr>
+    </w:lvl>
+    <w:lvl w:ilvl="3" w:tplc="040C0001" w:tentative="1">
+      <w:start w:val="1"/>
+      <w:numFmt w:val="bullet"/>
+      <w:lvlText w:val=""/>
+      <w:lvlJc w:val="left"/>
+      <w:pPr>
+        <w:ind w:left="2880" w:hanging="360"/>
+      </w:pPr>
+      <w:rPr>
+        <w:rFonts w:ascii="Symbol" w:hAnsi="Symbol" w:hint="default"/>
+      </w:rPr>
+    </w:lvl>
+    <w:lvl w:ilvl="4" w:tplc="040C0003" w:tentative="1">
+      <w:start w:val="1"/>
+      <w:numFmt w:val="bullet"/>
+      <w:lvlText w:val="o"/>
+      <w:lvlJc w:val="left"/>
+      <w:pPr>
+        <w:ind w:left="3600" w:hanging="360"/>
+      </w:pPr>
+      <w:rPr>
+        <w:rFonts w:ascii="Courier New" w:hAnsi="Courier New" w:cs="Courier New" w:hint="default"/>
+      </w:rPr>
+    </w:lvl>
+    <w:lvl w:ilvl="5" w:tplc="040C0005" w:tentative="1">
+      <w:start w:val="1"/>
+      <w:numFmt w:val="bullet"/>
+      <w:lvlText w:val=""/>
+      <w:lvlJc w:val="left"/>
+      <w:pPr>
+        <w:ind w:left="4320" w:hanging="360"/>
+      </w:pPr>
+      <w:rPr>
+        <w:rFonts w:ascii="Wingdings" w:hAnsi="Wingdings" w:hint="default"/>
+      </w:rPr>
+    </w:lvl>
+    <w:lvl w:ilvl="6" w:tplc="040C0001" w:tentative="1">
+      <w:start w:val="1"/>
+      <w:numFmt w:val="bullet"/>
+      <w:lvlText w:val=""/>
+      <w:lvlJc w:val="left"/>
+      <w:pPr>
+        <w:ind w:left="5040" w:hanging="360"/>
+      </w:pPr>
+      <w:rPr>
+        <w:rFonts w:ascii="Symbol" w:hAnsi="Symbol" w:hint="default"/>
+      </w:rPr>
+    </w:lvl>
+    <w:lvl w:ilvl="7" w:tplc="040C0003" w:tentative="1">
+      <w:start w:val="1"/>
+      <w:numFmt w:val="bullet"/>
+      <w:lvlText w:val="o"/>
+      <w:lvlJc w:val="left"/>
+      <w:pPr>
+        <w:ind w:left="5760" w:hanging="360"/>
+      </w:pPr>
+      <w:rPr>
+        <w:rFonts w:ascii="Courier New" w:hAnsi="Courier New" w:cs="Courier New" w:hint="default"/>
+      </w:rPr>
+    </w:lvl>
+    <w:lvl w:ilvl="8" w:tplc="040C0005" w:tentative="1">
+      <w:start w:val="1"/>
+      <w:numFmt w:val="bullet"/>
+      <w:lvlText w:val=""/>
+      <w:lvlJc w:val="left"/>
+      <w:pPr>
+        <w:ind w:left="6480" w:hanging="360"/>
+      </w:pPr>
+      <w:rPr>
+        <w:rFonts w:ascii="Wingdings" w:hAnsi="Wingdings" w:hint="default"/>
+      </w:rPr>
+    </w:lvl>
+  </w:abstractNum>
+  <w:abstractNum w:abstractNumId="1" w15:restartNumberingAfterBreak="0">
+    <w:nsid w:val="266E03A3"/>
+    <w:multiLevelType w:val="hybridMultilevel"/>
+    <w:tmpl w:val="ABBE458A"/>
+    <w:lvl w:ilvl="0" w:tplc="3CAE2D92">
+      <w:numFmt w:val="bullet"/>
+      <w:lvlText w:val=""/>
+      <w:lvlJc w:val="left"/>
+      <w:pPr>
+        <w:ind w:left="720" w:hanging="360"/>
+      </w:pPr>
+      <w:rPr>
+        <w:rFonts w:ascii="Wingdings" w:eastAsiaTheme="minorHAnsi" w:hAnsi="Wingdings" w:cstheme="minorBidi" w:hint="default"/>
+      </w:rPr>
+    </w:lvl>
+    <w:lvl w:ilvl="1" w:tplc="040C0003" w:tentative="1">
+      <w:start w:val="1"/>
+      <w:numFmt w:val="bullet"/>
+      <w:lvlText w:val="o"/>
+      <w:lvlJc w:val="left"/>
+      <w:pPr>
+        <w:ind w:left="1440" w:hanging="360"/>
+      </w:pPr>
+      <w:rPr>
+        <w:rFonts w:ascii="Courier New" w:hAnsi="Courier New" w:cs="Courier New" w:hint="default"/>
+      </w:rPr>
+    </w:lvl>
+    <w:lvl w:ilvl="2" w:tplc="040C0005" w:tentative="1">
+      <w:start w:val="1"/>
+      <w:numFmt w:val="bullet"/>
+      <w:lvlText w:val=""/>
+      <w:lvlJc w:val="left"/>
+      <w:pPr>
+        <w:ind w:left="2160" w:hanging="360"/>
+      </w:pPr>
+      <w:rPr>
+        <w:rFonts w:ascii="Wingdings" w:hAnsi="Wingdings" w:hint="default"/>
+      </w:rPr>
+    </w:lvl>
+    <w:lvl w:ilvl="3" w:tplc="040C0001" w:tentative="1">
+      <w:start w:val="1"/>
+      <w:numFmt w:val="bullet"/>
+      <w:lvlText w:val=""/>
+      <w:lvlJc w:val="left"/>
+      <w:pPr>
+        <w:ind w:left="2880" w:hanging="360"/>
+      </w:pPr>
+      <w:rPr>
+        <w:rFonts w:ascii="Symbol" w:hAnsi="Symbol" w:hint="default"/>
+      </w:rPr>
+    </w:lvl>
+    <w:lvl w:ilvl="4" w:tplc="040C0003" w:tentative="1">
+      <w:start w:val="1"/>
+      <w:numFmt w:val="bullet"/>
+      <w:lvlText w:val="o"/>
+      <w:lvlJc w:val="left"/>
+      <w:pPr>
+        <w:ind w:left="3600" w:hanging="360"/>
+      </w:pPr>
+      <w:rPr>
+        <w:rFonts w:ascii="Courier New" w:hAnsi="Courier New" w:cs="Courier New" w:hint="default"/>
+      </w:rPr>
+    </w:lvl>
+    <w:lvl w:ilvl="5" w:tplc="040C0005" w:tentative="1">
+      <w:start w:val="1"/>
+      <w:numFmt w:val="bullet"/>
+      <w:lvlText w:val=""/>
+      <w:lvlJc w:val="left"/>
+      <w:pPr>
+        <w:ind w:left="4320" w:hanging="360"/>
+      </w:pPr>
+      <w:rPr>
+        <w:rFonts w:ascii="Wingdings" w:hAnsi="Wingdings" w:hint="default"/>
+      </w:rPr>
+    </w:lvl>
+    <w:lvl w:ilvl="6" w:tplc="040C0001" w:tentative="1">
+      <w:start w:val="1"/>
+      <w:numFmt w:val="bullet"/>
+      <w:lvlText w:val=""/>
+      <w:lvlJc w:val="left"/>
+      <w:pPr>
+        <w:ind w:left="5040" w:hanging="360"/>
+      </w:pPr>
+      <w:rPr>
+        <w:rFonts w:ascii="Symbol" w:hAnsi="Symbol" w:hint="default"/>
+      </w:rPr>
+    </w:lvl>
+    <w:lvl w:ilvl="7" w:tplc="040C0003" w:tentative="1">
+      <w:start w:val="1"/>
+      <w:numFmt w:val="bullet"/>
+      <w:lvlText w:val="o"/>
+      <w:lvlJc w:val="left"/>
+      <w:pPr>
+        <w:ind w:left="5760" w:hanging="360"/>
+      </w:pPr>
+      <w:rPr>
+        <w:rFonts w:ascii="Courier New" w:hAnsi="Courier New" w:cs="Courier New" w:hint="default"/>
+      </w:rPr>
+    </w:lvl>
+    <w:lvl w:ilvl="8" w:tplc="040C0005" w:tentative="1">
+      <w:start w:val="1"/>
+      <w:numFmt w:val="bullet"/>
+      <w:lvlText w:val=""/>
+      <w:lvlJc w:val="left"/>
+      <w:pPr>
+        <w:ind w:left="6480" w:hanging="360"/>
+      </w:pPr>
+      <w:rPr>
+        <w:rFonts w:ascii="Wingdings" w:hAnsi="Wingdings" w:hint="default"/>
+      </w:rPr>
+    </w:lvl>
+  </w:abstractNum>
+  <w:abstractNum w:abstractNumId="2" w15:restartNumberingAfterBreak="0">
+    <w:nsid w:val="590E353D"/>
+    <w:multiLevelType w:val="hybridMultilevel"/>
+    <w:tmpl w:val="746EFAC2"/>
+    <w:lvl w:ilvl="0" w:tplc="D18A4416">
+      <w:numFmt w:val="bullet"/>
+      <w:lvlText w:val="-"/>
+      <w:lvlJc w:val="left"/>
+      <w:pPr>
+        <w:ind w:left="720" w:hanging="360"/>
+      </w:pPr>
+      <w:rPr>
+        <w:rFonts w:ascii="Calibri" w:eastAsiaTheme="minorHAnsi" w:hAnsi="Calibri" w:cs="Calibri" w:hint="default"/>
+      </w:rPr>
+    </w:lvl>
+    <w:lvl w:ilvl="1" w:tplc="040C0003" w:tentative="1">
+      <w:start w:val="1"/>
+      <w:numFmt w:val="bullet"/>
+      <w:lvlText w:val="o"/>
+      <w:lvlJc w:val="left"/>
+      <w:pPr>
+        <w:ind w:left="1440" w:hanging="360"/>
+      </w:pPr>
+      <w:rPr>
+        <w:rFonts w:ascii="Courier New" w:hAnsi="Courier New" w:cs="Courier New" w:hint="default"/>
+      </w:rPr>
+    </w:lvl>
+    <w:lvl w:ilvl="2" w:tplc="040C0005" w:tentative="1">
+      <w:start w:val="1"/>
+      <w:numFmt w:val="bullet"/>
+      <w:lvlText w:val=""/>
+      <w:lvlJc w:val="left"/>
+      <w:pPr>
+        <w:ind w:left="2160" w:hanging="360"/>
+      </w:pPr>
+      <w:rPr>
+        <w:rFonts w:ascii="Wingdings" w:hAnsi="Wingdings" w:hint="default"/>
+      </w:rPr>
+    </w:lvl>
+    <w:lvl w:ilvl="3" w:tplc="040C0001" w:tentative="1">
+      <w:start w:val="1"/>
+      <w:numFmt w:val="bullet"/>
+      <w:lvlText w:val=""/>
+      <w:lvlJc w:val="left"/>
+      <w:pPr>
+        <w:ind w:left="2880" w:hanging="360"/>
+      </w:pPr>
+      <w:rPr>
+        <w:rFonts w:ascii="Symbol" w:hAnsi="Symbol" w:hint="default"/>
+      </w:rPr>
+    </w:lvl>
+    <w:lvl w:ilvl="4" w:tplc="040C0003" w:tentative="1">
+      <w:start w:val="1"/>
+      <w:numFmt w:val="bullet"/>
+      <w:lvlText w:val="o"/>
+      <w:lvlJc w:val="left"/>
+      <w:pPr>
+        <w:ind w:left="3600" w:hanging="360"/>
+      </w:pPr>
+      <w:rPr>
+        <w:rFonts w:ascii="Courier New" w:hAnsi="Courier New" w:cs="Courier New" w:hint="default"/>
+      </w:rPr>
+    </w:lvl>
+    <w:lvl w:ilvl="5" w:tplc="040C0005" w:tentative="1">
+      <w:start w:val="1"/>
+      <w:numFmt w:val="bullet"/>
+      <w:lvlText w:val=""/>
+      <w:lvlJc w:val="left"/>
+      <w:pPr>
+        <w:ind w:left="4320" w:hanging="360"/>
+      </w:pPr>
+      <w:rPr>
+        <w:rFonts w:ascii="Wingdings" w:hAnsi="Wingdings" w:hint="default"/>
+      </w:rPr>
+    </w:lvl>
+    <w:lvl w:ilvl="6" w:tplc="040C0001" w:tentative="1">
+      <w:start w:val="1"/>
+      <w:numFmt w:val="bullet"/>
+      <w:lvlText w:val=""/>
+      <w:lvlJc w:val="left"/>
+      <w:pPr>
+        <w:ind w:left="5040" w:hanging="360"/>
+      </w:pPr>
+      <w:rPr>
+        <w:rFonts w:ascii="Symbol" w:hAnsi="Symbol" w:hint="default"/>
+      </w:rPr>
+    </w:lvl>
+    <w:lvl w:ilvl="7" w:tplc="040C0003" w:tentative="1">
+      <w:start w:val="1"/>
+      <w:numFmt w:val="bullet"/>
+      <w:lvlText w:val="o"/>
+      <w:lvlJc w:val="left"/>
+      <w:pPr>
+        <w:ind w:left="5760" w:hanging="360"/>
+      </w:pPr>
+      <w:rPr>
+        <w:rFonts w:ascii="Courier New" w:hAnsi="Courier New" w:cs="Courier New" w:hint="default"/>
+      </w:rPr>
+    </w:lvl>
+    <w:lvl w:ilvl="8" w:tplc="040C0005" w:tentative="1">
+      <w:start w:val="1"/>
+      <w:numFmt w:val="bullet"/>
+      <w:lvlText w:val=""/>
+      <w:lvlJc w:val="left"/>
+      <w:pPr>
+        <w:ind w:left="6480" w:hanging="360"/>
+      </w:pPr>
+      <w:rPr>
+        <w:rFonts w:ascii="Wingdings" w:hAnsi="Wingdings" w:hint="default"/>
+      </w:rPr>
+    </w:lvl>
+  </w:abstractNum>
+  <w:num w:numId="1">
+    <w:abstractNumId w:val="0"/>
+  </w:num>
+  <w:num w:numId="2">
+    <w:abstractNumId w:val="1"/>
+  </w:num>
+  <w:num w:numId="3">
+    <w:abstractNumId w:val="2"/>
+  </w:num>
+</w:numbering>
 </file>
 
 <file path=word/styles.xml><?xml version="1.0" encoding="utf-8"?>
@@ -468,6 +1215,17 @@
     <w:semiHidden/>
     <w:unhideWhenUsed/>
   </w:style>
+  <w:style w:type="paragraph" w:styleId="Paragraphedeliste">
+    <w:name w:val="List Paragraph"/>
+    <w:basedOn w:val="Normal"/>
+    <w:uiPriority w:val="34"/>
+    <w:qFormat/>
+    <w:rsid w:val="009378A2"/>
+    <w:pPr>
+      <w:ind w:left="720"/>
+      <w:contextualSpacing/>
+    </w:pPr>
+  </w:style>
 </w:styles>
 </file>
 

</xml_diff>